<commit_message>
Chaanges for sub to PLOS ONE: refs, figures and styling.
</commit_message>
<xml_diff>
--- a/styles.docx
+++ b/styles.docx
@@ -10,15 +10,15 @@
         </w:rPr>
       </w:pPr>
       <w:bookmarkStart w:id="0" w:name="background"/>
+      <w:bookmarkStart w:id="1" w:name="_GoBack"/>
+      <w:bookmarkEnd w:id="1"/>
       <w:r>
         <w:rPr>
           <w:rFonts w:cs="Times New Roman"/>
         </w:rPr>
         <w:t>Background</w:t>
       </w:r>
-      <w:bookmarkStart w:id="1" w:name="_GoBack"/>
       <w:bookmarkEnd w:id="0"/>
-      <w:bookmarkEnd w:id="1"/>
     </w:p>
     <w:p>
       <w:pPr>
@@ -11992,7 +11992,9 @@
       <w:footerReference w:type="default" r:id="rId77"/>
       <w:pgSz w:w="12240" w:h="15840"/>
       <w:pgMar w:top="1440" w:right="1440" w:bottom="1440" w:left="1440" w:header="720" w:footer="720" w:gutter="0"/>
+      <w:lnNumType w:countBy="1" w:restart="continuous"/>
       <w:cols w:space="720"/>
+      <w:docGrid w:linePitch="272"/>
     </w:sectPr>
   </w:body>
 </w:document>
@@ -12075,7 +12077,7 @@
             <w:sz w:val="16"/>
             <w:szCs w:val="16"/>
           </w:rPr>
-          <w:t>1</w:t>
+          <w:t>20</w:t>
         </w:r>
         <w:r>
           <w:rPr>
@@ -13760,6 +13762,13 @@
       <w:sz w:val="20"/>
     </w:rPr>
   </w:style>
+  <w:style w:type="character" w:styleId="LineNumber">
+    <w:name w:val="line number"/>
+    <w:basedOn w:val="DefaultParagraphFont"/>
+    <w:semiHidden/>
+    <w:unhideWhenUsed/>
+    <w:rsid w:val="00693F92"/>
+  </w:style>
 </w:styles>
 </file>
 

</xml_diff>